<commit_message>
SVM and NN update
</commit_message>
<xml_diff>
--- a/task4/Algorithm analysis.docx
+++ b/task4/Algorithm analysis.docx
@@ -9,8 +9,6 @@
       <w:r>
         <w:t>Algorithm analysis</w:t>
       </w:r>
-      <w:bookmarkStart w:id="0" w:name="_GoBack"/>
-      <w:bookmarkEnd w:id="0"/>
     </w:p>
     <w:p/>
     <w:tbl>
@@ -20,13 +18,13 @@
         <w:tblLook w:val="04A0" w:firstRow="1" w:lastRow="0" w:firstColumn="1" w:lastColumn="0" w:noHBand="0" w:noVBand="1"/>
       </w:tblPr>
       <w:tblGrid>
-        <w:gridCol w:w="1854"/>
+        <w:gridCol w:w="2029"/>
         <w:gridCol w:w="1092"/>
-        <w:gridCol w:w="1608"/>
-        <w:gridCol w:w="1201"/>
-        <w:gridCol w:w="1170"/>
-        <w:gridCol w:w="1260"/>
-        <w:gridCol w:w="1165"/>
+        <w:gridCol w:w="1560"/>
+        <w:gridCol w:w="1169"/>
+        <w:gridCol w:w="1141"/>
+        <w:gridCol w:w="1223"/>
+        <w:gridCol w:w="1136"/>
       </w:tblGrid>
       <w:tr>
         <w:tc>
@@ -456,25 +454,7 @@
                 <w:color w:val="000000"/>
                 <w:bdr w:val="none" w:sz="0" w:space="0" w:color="auto" w:frame="1"/>
               </w:rPr>
-              <w:t>75</w:t>
-            </w:r>
-            <w:r>
-              <w:rPr>
-                <w:rStyle w:val="gnkrckgcgsb"/>
-                <w:rFonts w:ascii="Lucida Console" w:hAnsi="Lucida Console"/>
-                <w:color w:val="000000"/>
-                <w:bdr w:val="none" w:sz="0" w:space="0" w:color="auto" w:frame="1"/>
-              </w:rPr>
-              <w:t>.</w:t>
-            </w:r>
-            <w:r>
-              <w:rPr>
-                <w:rStyle w:val="gnkrckgcgsb"/>
-                <w:rFonts w:ascii="Lucida Console" w:hAnsi="Lucida Console"/>
-                <w:color w:val="000000"/>
-                <w:bdr w:val="none" w:sz="0" w:space="0" w:color="auto" w:frame="1"/>
-              </w:rPr>
-              <w:t>12</w:t>
+              <w:t>75.12</w:t>
             </w:r>
           </w:p>
         </w:tc>
@@ -502,25 +482,7 @@
                 <w:color w:val="000000"/>
                 <w:bdr w:val="none" w:sz="0" w:space="0" w:color="auto" w:frame="1"/>
               </w:rPr>
-              <w:t>81</w:t>
-            </w:r>
-            <w:r>
-              <w:rPr>
-                <w:rStyle w:val="gnkrckgcgsb"/>
-                <w:rFonts w:ascii="Lucida Console" w:hAnsi="Lucida Console"/>
-                <w:color w:val="000000"/>
-                <w:bdr w:val="none" w:sz="0" w:space="0" w:color="auto" w:frame="1"/>
-              </w:rPr>
-              <w:t>.</w:t>
-            </w:r>
-            <w:r>
-              <w:rPr>
-                <w:rStyle w:val="gnkrckgcgsb"/>
-                <w:rFonts w:ascii="Lucida Console" w:hAnsi="Lucida Console"/>
-                <w:color w:val="000000"/>
-                <w:bdr w:val="none" w:sz="0" w:space="0" w:color="auto" w:frame="1"/>
-              </w:rPr>
-              <w:t>16</w:t>
+              <w:t>81.16</w:t>
             </w:r>
           </w:p>
         </w:tc>
@@ -548,25 +510,7 @@
                 <w:color w:val="000000"/>
                 <w:bdr w:val="none" w:sz="0" w:space="0" w:color="auto" w:frame="1"/>
               </w:rPr>
-              <w:t>80</w:t>
-            </w:r>
-            <w:r>
-              <w:rPr>
-                <w:rStyle w:val="gnkrckgcgsb"/>
-                <w:rFonts w:ascii="Lucida Console" w:hAnsi="Lucida Console"/>
-                <w:color w:val="000000"/>
-                <w:bdr w:val="none" w:sz="0" w:space="0" w:color="auto" w:frame="1"/>
-              </w:rPr>
-              <w:t>.</w:t>
-            </w:r>
-            <w:r>
-              <w:rPr>
-                <w:rStyle w:val="gnkrckgcgsb"/>
-                <w:rFonts w:ascii="Lucida Console" w:hAnsi="Lucida Console"/>
-                <w:color w:val="000000"/>
-                <w:bdr w:val="none" w:sz="0" w:space="0" w:color="auto" w:frame="1"/>
-              </w:rPr>
-              <w:t>73</w:t>
+              <w:t>80.73</w:t>
             </w:r>
           </w:p>
         </w:tc>
@@ -622,25 +566,7 @@
                 <w:color w:val="000000"/>
                 <w:bdr w:val="none" w:sz="0" w:space="0" w:color="auto" w:frame="1"/>
               </w:rPr>
-              <w:t>79</w:t>
-            </w:r>
-            <w:r>
-              <w:rPr>
-                <w:rStyle w:val="gnkrckgcgsb"/>
-                <w:rFonts w:ascii="Lucida Console" w:hAnsi="Lucida Console"/>
-                <w:color w:val="000000"/>
-                <w:bdr w:val="none" w:sz="0" w:space="0" w:color="auto" w:frame="1"/>
-              </w:rPr>
-              <w:t>.</w:t>
-            </w:r>
-            <w:r>
-              <w:rPr>
-                <w:rStyle w:val="gnkrckgcgsb"/>
-                <w:rFonts w:ascii="Lucida Console" w:hAnsi="Lucida Console"/>
-                <w:color w:val="000000"/>
-                <w:bdr w:val="none" w:sz="0" w:space="0" w:color="auto" w:frame="1"/>
-              </w:rPr>
-              <w:t>12</w:t>
+              <w:t>79.12</w:t>
             </w:r>
           </w:p>
         </w:tc>
@@ -1051,9 +977,11 @@
             <w:pPr>
               <w:jc w:val="center"/>
             </w:pPr>
+            <w:proofErr w:type="spellStart"/>
             <w:r>
               <w:t>kNN</w:t>
             </w:r>
+            <w:proofErr w:type="spellEnd"/>
             <w:r>
               <w:t xml:space="preserve"> (k=13)</w:t>
             </w:r>
@@ -1342,7 +1270,804 @@
           </w:p>
         </w:tc>
       </w:tr>
+      <w:tr>
+        <w:trPr>
+          <w:trHeight w:val="503"/>
+        </w:trPr>
+        <w:tc>
+          <w:tcPr>
+            <w:tcW w:w="1854" w:type="dxa"/>
+            <w:vMerge w:val="restart"/>
+            <w:vAlign w:val="center"/>
+          </w:tcPr>
+          <w:p>
+            <w:pPr>
+              <w:jc w:val="center"/>
+            </w:pPr>
+            <w:r>
+              <w:t>Neural Network</w:t>
+            </w:r>
+            <w:r>
+              <w:t xml:space="preserve"> layers=2</w:t>
+            </w:r>
+            <w:r>
+              <w:t>, neurons=</w:t>
+            </w:r>
+            <w:r>
+              <w:t>(</w:t>
+            </w:r>
+            <w:r>
+              <w:t>2</w:t>
+            </w:r>
+            <w:r>
+              <w:t>,2)</w:t>
+            </w:r>
+            <w:r>
+              <w:t>,</w:t>
+            </w:r>
+          </w:p>
+          <w:p>
+            <w:pPr>
+              <w:jc w:val="center"/>
+            </w:pPr>
+            <w:proofErr w:type="spellStart"/>
+            <w:r>
+              <w:t>error_</w:t>
+            </w:r>
+            <w:r>
+              <w:t>threshold</w:t>
+            </w:r>
+            <w:proofErr w:type="spellEnd"/>
+            <w:r>
+              <w:t>=0.</w:t>
+            </w:r>
+            <w:r>
+              <w:t>1</w:t>
+            </w:r>
+          </w:p>
+        </w:tc>
+        <w:tc>
+          <w:tcPr>
+            <w:tcW w:w="1092" w:type="dxa"/>
+            <w:vAlign w:val="center"/>
+          </w:tcPr>
+          <w:p>
+            <w:pPr>
+              <w:jc w:val="center"/>
+            </w:pPr>
+            <w:r>
+              <w:t>Yes</w:t>
+            </w:r>
+          </w:p>
+        </w:tc>
+        <w:tc>
+          <w:tcPr>
+            <w:tcW w:w="1608" w:type="dxa"/>
+            <w:vAlign w:val="center"/>
+          </w:tcPr>
+          <w:p>
+            <w:pPr>
+              <w:jc w:val="center"/>
+              <w:rPr>
+                <w:rFonts w:ascii="Lucida Console" w:hAnsi="Lucida Console"/>
+                <w:sz w:val="20"/>
+                <w:szCs w:val="20"/>
+              </w:rPr>
+            </w:pPr>
+            <w:r>
+              <w:rPr>
+                <w:rFonts w:ascii="Lucida Console" w:hAnsi="Lucida Console"/>
+                <w:sz w:val="20"/>
+                <w:szCs w:val="20"/>
+              </w:rPr>
+              <w:t>8</w:t>
+            </w:r>
+            <w:r>
+              <w:rPr>
+                <w:rFonts w:ascii="Lucida Console" w:hAnsi="Lucida Console"/>
+                <w:sz w:val="20"/>
+                <w:szCs w:val="20"/>
+              </w:rPr>
+              <w:t>2</w:t>
+            </w:r>
+            <w:r>
+              <w:rPr>
+                <w:rFonts w:ascii="Lucida Console" w:hAnsi="Lucida Console"/>
+                <w:sz w:val="20"/>
+                <w:szCs w:val="20"/>
+              </w:rPr>
+              <w:t>.</w:t>
+            </w:r>
+            <w:r>
+              <w:rPr>
+                <w:rFonts w:ascii="Lucida Console" w:hAnsi="Lucida Console"/>
+                <w:sz w:val="20"/>
+                <w:szCs w:val="20"/>
+              </w:rPr>
+              <w:t>5</w:t>
+            </w:r>
+            <w:r>
+              <w:rPr>
+                <w:rFonts w:ascii="Lucida Console" w:hAnsi="Lucida Console"/>
+                <w:sz w:val="20"/>
+                <w:szCs w:val="20"/>
+              </w:rPr>
+              <w:t>0</w:t>
+            </w:r>
+          </w:p>
+        </w:tc>
+        <w:tc>
+          <w:tcPr>
+            <w:tcW w:w="1201" w:type="dxa"/>
+            <w:vAlign w:val="center"/>
+          </w:tcPr>
+          <w:p>
+            <w:pPr>
+              <w:jc w:val="center"/>
+              <w:rPr>
+                <w:rFonts w:ascii="Lucida Console" w:hAnsi="Lucida Console"/>
+                <w:sz w:val="20"/>
+                <w:szCs w:val="20"/>
+              </w:rPr>
+            </w:pPr>
+            <w:r>
+              <w:rPr>
+                <w:rFonts w:ascii="Lucida Console" w:hAnsi="Lucida Console"/>
+                <w:sz w:val="20"/>
+                <w:szCs w:val="20"/>
+              </w:rPr>
+              <w:t>89.08</w:t>
+            </w:r>
+          </w:p>
+        </w:tc>
+        <w:tc>
+          <w:tcPr>
+            <w:tcW w:w="1170" w:type="dxa"/>
+            <w:vAlign w:val="center"/>
+          </w:tcPr>
+          <w:p>
+            <w:pPr>
+              <w:jc w:val="center"/>
+              <w:rPr>
+                <w:rFonts w:ascii="Lucida Console" w:hAnsi="Lucida Console"/>
+                <w:sz w:val="20"/>
+                <w:szCs w:val="20"/>
+              </w:rPr>
+            </w:pPr>
+            <w:r>
+              <w:rPr>
+                <w:rFonts w:ascii="Lucida Console" w:hAnsi="Lucida Console"/>
+                <w:sz w:val="20"/>
+                <w:szCs w:val="20"/>
+              </w:rPr>
+              <w:t>74.26</w:t>
+            </w:r>
+          </w:p>
+        </w:tc>
+        <w:tc>
+          <w:tcPr>
+            <w:tcW w:w="1260" w:type="dxa"/>
+            <w:vAlign w:val="center"/>
+          </w:tcPr>
+          <w:p>
+            <w:pPr>
+              <w:jc w:val="center"/>
+              <w:rPr>
+                <w:rFonts w:ascii="Lucida Console" w:hAnsi="Lucida Console"/>
+                <w:sz w:val="20"/>
+                <w:szCs w:val="20"/>
+              </w:rPr>
+            </w:pPr>
+            <w:r>
+              <w:rPr>
+                <w:rFonts w:ascii="Lucida Console" w:hAnsi="Lucida Console"/>
+                <w:sz w:val="20"/>
+                <w:szCs w:val="20"/>
+              </w:rPr>
+              <w:t>81.24</w:t>
+            </w:r>
+          </w:p>
+        </w:tc>
+        <w:tc>
+          <w:tcPr>
+            <w:tcW w:w="1165" w:type="dxa"/>
+            <w:vAlign w:val="center"/>
+          </w:tcPr>
+          <w:p>
+            <w:pPr>
+              <w:jc w:val="center"/>
+              <w:rPr>
+                <w:rFonts w:ascii="Lucida Console" w:hAnsi="Lucida Console"/>
+                <w:sz w:val="20"/>
+                <w:szCs w:val="20"/>
+              </w:rPr>
+            </w:pPr>
+            <w:r>
+              <w:rPr>
+                <w:rFonts w:ascii="Lucida Console" w:hAnsi="Lucida Console"/>
+                <w:sz w:val="20"/>
+                <w:szCs w:val="20"/>
+              </w:rPr>
+              <w:t>84.46</w:t>
+            </w:r>
+          </w:p>
+        </w:tc>
+      </w:tr>
+      <w:tr>
+        <w:trPr>
+          <w:trHeight w:val="269"/>
+        </w:trPr>
+        <w:tc>
+          <w:tcPr>
+            <w:tcW w:w="1854" w:type="dxa"/>
+            <w:vMerge/>
+            <w:vAlign w:val="center"/>
+          </w:tcPr>
+          <w:p>
+            <w:pPr>
+              <w:jc w:val="center"/>
+            </w:pPr>
+          </w:p>
+        </w:tc>
+        <w:tc>
+          <w:tcPr>
+            <w:tcW w:w="1092" w:type="dxa"/>
+            <w:vAlign w:val="center"/>
+          </w:tcPr>
+          <w:p>
+            <w:pPr>
+              <w:jc w:val="center"/>
+            </w:pPr>
+            <w:r>
+              <w:t>No</w:t>
+            </w:r>
+          </w:p>
+        </w:tc>
+        <w:tc>
+          <w:tcPr>
+            <w:tcW w:w="1608" w:type="dxa"/>
+            <w:vAlign w:val="center"/>
+          </w:tcPr>
+          <w:p>
+            <w:pPr>
+              <w:jc w:val="center"/>
+              <w:rPr>
+                <w:rFonts w:ascii="Lucida Console" w:hAnsi="Lucida Console"/>
+                <w:sz w:val="20"/>
+                <w:szCs w:val="20"/>
+              </w:rPr>
+            </w:pPr>
+            <w:r>
+              <w:rPr>
+                <w:rFonts w:ascii="Lucida Console" w:hAnsi="Lucida Console"/>
+                <w:sz w:val="20"/>
+                <w:szCs w:val="20"/>
+              </w:rPr>
+              <w:t>74.50</w:t>
+            </w:r>
+          </w:p>
+        </w:tc>
+        <w:tc>
+          <w:tcPr>
+            <w:tcW w:w="1201" w:type="dxa"/>
+            <w:vAlign w:val="center"/>
+          </w:tcPr>
+          <w:p>
+            <w:pPr>
+              <w:jc w:val="center"/>
+              <w:rPr>
+                <w:rFonts w:ascii="Lucida Console" w:hAnsi="Lucida Console"/>
+                <w:sz w:val="20"/>
+                <w:szCs w:val="20"/>
+              </w:rPr>
+            </w:pPr>
+            <w:r>
+              <w:rPr>
+                <w:rFonts w:ascii="Lucida Console" w:hAnsi="Lucida Console"/>
+                <w:sz w:val="20"/>
+                <w:szCs w:val="20"/>
+              </w:rPr>
+              <w:t>50.29</w:t>
+            </w:r>
+          </w:p>
+        </w:tc>
+        <w:tc>
+          <w:tcPr>
+            <w:tcW w:w="1170" w:type="dxa"/>
+            <w:vAlign w:val="center"/>
+          </w:tcPr>
+          <w:p>
+            <w:pPr>
+              <w:jc w:val="center"/>
+              <w:rPr>
+                <w:rFonts w:ascii="Lucida Console" w:hAnsi="Lucida Console"/>
+                <w:sz w:val="20"/>
+                <w:szCs w:val="20"/>
+              </w:rPr>
+            </w:pPr>
+            <w:r>
+              <w:rPr>
+                <w:rFonts w:ascii="Lucida Console" w:hAnsi="Lucida Console"/>
+                <w:sz w:val="20"/>
+                <w:szCs w:val="20"/>
+              </w:rPr>
+              <w:t>89.61</w:t>
+            </w:r>
+          </w:p>
+        </w:tc>
+        <w:tc>
+          <w:tcPr>
+            <w:tcW w:w="1260" w:type="dxa"/>
+            <w:vAlign w:val="center"/>
+          </w:tcPr>
+          <w:p>
+            <w:pPr>
+              <w:jc w:val="center"/>
+              <w:rPr>
+                <w:rFonts w:ascii="Lucida Console" w:hAnsi="Lucida Console"/>
+                <w:sz w:val="20"/>
+                <w:szCs w:val="20"/>
+              </w:rPr>
+            </w:pPr>
+            <w:r>
+              <w:rPr>
+                <w:rFonts w:ascii="Lucida Console" w:hAnsi="Lucida Console"/>
+                <w:sz w:val="20"/>
+                <w:szCs w:val="20"/>
+              </w:rPr>
+              <w:t>75.10</w:t>
+            </w:r>
+          </w:p>
+        </w:tc>
+        <w:tc>
+          <w:tcPr>
+            <w:tcW w:w="1165" w:type="dxa"/>
+            <w:vAlign w:val="center"/>
+          </w:tcPr>
+          <w:p>
+            <w:pPr>
+              <w:jc w:val="center"/>
+              <w:rPr>
+                <w:rFonts w:ascii="Lucida Console" w:hAnsi="Lucida Console"/>
+                <w:sz w:val="20"/>
+                <w:szCs w:val="20"/>
+              </w:rPr>
+            </w:pPr>
+            <w:r>
+              <w:rPr>
+                <w:rFonts w:ascii="Lucida Console" w:hAnsi="Lucida Console"/>
+                <w:sz w:val="20"/>
+                <w:szCs w:val="20"/>
+              </w:rPr>
+              <w:t>74.32</w:t>
+            </w:r>
+          </w:p>
+        </w:tc>
+      </w:tr>
+      <w:tr>
+        <w:tc>
+          <w:tcPr>
+            <w:tcW w:w="1854" w:type="dxa"/>
+            <w:vMerge w:val="restart"/>
+            <w:vAlign w:val="center"/>
+          </w:tcPr>
+          <w:p>
+            <w:pPr>
+              <w:jc w:val="center"/>
+            </w:pPr>
+            <w:r>
+              <w:t>SVM (</w:t>
+            </w:r>
+            <w:r>
+              <w:t>ker</w:t>
+            </w:r>
+            <w:bookmarkStart w:id="0" w:name="_GoBack"/>
+            <w:bookmarkEnd w:id="0"/>
+            <w:r>
+              <w:t>nel=</w:t>
+            </w:r>
+            <w:r>
+              <w:t>radial</w:t>
+            </w:r>
+            <w:r>
+              <w:t>, cost=400</w:t>
+            </w:r>
+            <w:r>
+              <w:t>)</w:t>
+            </w:r>
+          </w:p>
+        </w:tc>
+        <w:tc>
+          <w:tcPr>
+            <w:tcW w:w="1092" w:type="dxa"/>
+            <w:vAlign w:val="center"/>
+          </w:tcPr>
+          <w:p>
+            <w:pPr>
+              <w:jc w:val="center"/>
+            </w:pPr>
+            <w:r>
+              <w:t>Yes</w:t>
+            </w:r>
+          </w:p>
+        </w:tc>
+        <w:tc>
+          <w:tcPr>
+            <w:tcW w:w="1608" w:type="dxa"/>
+            <w:vAlign w:val="center"/>
+          </w:tcPr>
+          <w:p>
+            <w:pPr>
+              <w:jc w:val="center"/>
+              <w:rPr>
+                <w:rFonts w:ascii="Lucida Console" w:hAnsi="Lucida Console"/>
+                <w:sz w:val="20"/>
+                <w:szCs w:val="20"/>
+              </w:rPr>
+            </w:pPr>
+            <w:r>
+              <w:rPr>
+                <w:rFonts w:ascii="Lucida Console" w:hAnsi="Lucida Console"/>
+                <w:sz w:val="20"/>
+                <w:szCs w:val="20"/>
+              </w:rPr>
+              <w:t>72.21</w:t>
+            </w:r>
+          </w:p>
+        </w:tc>
+        <w:tc>
+          <w:tcPr>
+            <w:tcW w:w="1201" w:type="dxa"/>
+            <w:vAlign w:val="center"/>
+          </w:tcPr>
+          <w:p>
+            <w:pPr>
+              <w:jc w:val="center"/>
+              <w:rPr>
+                <w:rFonts w:ascii="Lucida Console" w:hAnsi="Lucida Console"/>
+                <w:sz w:val="20"/>
+                <w:szCs w:val="20"/>
+              </w:rPr>
+            </w:pPr>
+            <w:r>
+              <w:rPr>
+                <w:rFonts w:ascii="Lucida Console" w:hAnsi="Lucida Console"/>
+                <w:sz w:val="20"/>
+                <w:szCs w:val="20"/>
+              </w:rPr>
+              <w:t>65.88</w:t>
+            </w:r>
+          </w:p>
+        </w:tc>
+        <w:tc>
+          <w:tcPr>
+            <w:tcW w:w="1170" w:type="dxa"/>
+            <w:vAlign w:val="center"/>
+          </w:tcPr>
+          <w:p>
+            <w:pPr>
+              <w:jc w:val="center"/>
+              <w:rPr>
+                <w:rFonts w:ascii="Lucida Console" w:hAnsi="Lucida Console"/>
+                <w:sz w:val="20"/>
+                <w:szCs w:val="20"/>
+              </w:rPr>
+            </w:pPr>
+            <w:r>
+              <w:rPr>
+                <w:rFonts w:ascii="Lucida Console" w:hAnsi="Lucida Console"/>
+                <w:sz w:val="20"/>
+                <w:szCs w:val="20"/>
+              </w:rPr>
+              <w:t>80.12</w:t>
+            </w:r>
+          </w:p>
+        </w:tc>
+        <w:tc>
+          <w:tcPr>
+            <w:tcW w:w="1260" w:type="dxa"/>
+            <w:vAlign w:val="center"/>
+          </w:tcPr>
+          <w:p>
+            <w:pPr>
+              <w:jc w:val="center"/>
+              <w:rPr>
+                <w:rFonts w:ascii="Lucida Console" w:hAnsi="Lucida Console"/>
+                <w:sz w:val="20"/>
+                <w:szCs w:val="20"/>
+              </w:rPr>
+            </w:pPr>
+            <w:r>
+              <w:rPr>
+                <w:rFonts w:ascii="Lucida Console" w:hAnsi="Lucida Console"/>
+                <w:sz w:val="20"/>
+                <w:szCs w:val="20"/>
+              </w:rPr>
+              <w:t>80.57</w:t>
+            </w:r>
+          </w:p>
+        </w:tc>
+        <w:tc>
+          <w:tcPr>
+            <w:tcW w:w="1165" w:type="dxa"/>
+            <w:vAlign w:val="center"/>
+          </w:tcPr>
+          <w:p>
+            <w:pPr>
+              <w:jc w:val="center"/>
+              <w:rPr>
+                <w:rFonts w:ascii="Lucida Console" w:hAnsi="Lucida Console"/>
+                <w:sz w:val="20"/>
+                <w:szCs w:val="20"/>
+              </w:rPr>
+            </w:pPr>
+            <w:r>
+              <w:rPr>
+                <w:rFonts w:ascii="Lucida Console" w:hAnsi="Lucida Console"/>
+                <w:sz w:val="20"/>
+                <w:szCs w:val="20"/>
+              </w:rPr>
+              <w:t>65.24</w:t>
+            </w:r>
+          </w:p>
+        </w:tc>
+      </w:tr>
+      <w:tr>
+        <w:tc>
+          <w:tcPr>
+            <w:tcW w:w="1854" w:type="dxa"/>
+            <w:vMerge/>
+            <w:vAlign w:val="center"/>
+          </w:tcPr>
+          <w:p>
+            <w:pPr>
+              <w:jc w:val="center"/>
+            </w:pPr>
+          </w:p>
+        </w:tc>
+        <w:tc>
+          <w:tcPr>
+            <w:tcW w:w="1092" w:type="dxa"/>
+            <w:vAlign w:val="center"/>
+          </w:tcPr>
+          <w:p>
+            <w:pPr>
+              <w:jc w:val="center"/>
+            </w:pPr>
+            <w:r>
+              <w:t>No</w:t>
+            </w:r>
+          </w:p>
+        </w:tc>
+        <w:tc>
+          <w:tcPr>
+            <w:tcW w:w="1608" w:type="dxa"/>
+            <w:vAlign w:val="center"/>
+          </w:tcPr>
+          <w:p>
+            <w:pPr>
+              <w:jc w:val="center"/>
+              <w:rPr>
+                <w:rFonts w:ascii="Lucida Console" w:hAnsi="Lucida Console"/>
+                <w:sz w:val="20"/>
+                <w:szCs w:val="20"/>
+              </w:rPr>
+            </w:pPr>
+            <w:r>
+              <w:rPr>
+                <w:rFonts w:ascii="Lucida Console" w:hAnsi="Lucida Console"/>
+                <w:sz w:val="20"/>
+                <w:szCs w:val="20"/>
+              </w:rPr>
+              <w:t>72.15</w:t>
+            </w:r>
+          </w:p>
+        </w:tc>
+        <w:tc>
+          <w:tcPr>
+            <w:tcW w:w="1201" w:type="dxa"/>
+            <w:vAlign w:val="center"/>
+          </w:tcPr>
+          <w:p>
+            <w:pPr>
+              <w:jc w:val="center"/>
+              <w:rPr>
+                <w:rFonts w:ascii="Lucida Console" w:hAnsi="Lucida Console"/>
+                <w:sz w:val="20"/>
+                <w:szCs w:val="20"/>
+              </w:rPr>
+            </w:pPr>
+            <w:r>
+              <w:rPr>
+                <w:rFonts w:ascii="Lucida Console" w:hAnsi="Lucida Console"/>
+                <w:sz w:val="20"/>
+                <w:szCs w:val="20"/>
+              </w:rPr>
+              <w:t>45.02</w:t>
+            </w:r>
+          </w:p>
+        </w:tc>
+        <w:tc>
+          <w:tcPr>
+            <w:tcW w:w="1170" w:type="dxa"/>
+            <w:vAlign w:val="center"/>
+          </w:tcPr>
+          <w:p>
+            <w:pPr>
+              <w:jc w:val="center"/>
+              <w:rPr>
+                <w:rFonts w:ascii="Lucida Console" w:hAnsi="Lucida Console"/>
+                <w:sz w:val="20"/>
+                <w:szCs w:val="20"/>
+              </w:rPr>
+            </w:pPr>
+            <w:r>
+              <w:rPr>
+                <w:rFonts w:ascii="Lucida Console" w:hAnsi="Lucida Console"/>
+                <w:sz w:val="20"/>
+                <w:szCs w:val="20"/>
+              </w:rPr>
+              <w:t>89.07</w:t>
+            </w:r>
+          </w:p>
+        </w:tc>
+        <w:tc>
+          <w:tcPr>
+            <w:tcW w:w="1260" w:type="dxa"/>
+            <w:vAlign w:val="center"/>
+          </w:tcPr>
+          <w:p>
+            <w:pPr>
+              <w:jc w:val="center"/>
+              <w:rPr>
+                <w:rFonts w:ascii="Lucida Console" w:hAnsi="Lucida Console"/>
+                <w:sz w:val="20"/>
+                <w:szCs w:val="20"/>
+              </w:rPr>
+            </w:pPr>
+            <w:r>
+              <w:rPr>
+                <w:rFonts w:ascii="Lucida Console" w:hAnsi="Lucida Console"/>
+                <w:sz w:val="20"/>
+                <w:szCs w:val="20"/>
+              </w:rPr>
+              <w:t>71.96</w:t>
+            </w:r>
+          </w:p>
+        </w:tc>
+        <w:tc>
+          <w:tcPr>
+            <w:tcW w:w="1165" w:type="dxa"/>
+            <w:vAlign w:val="center"/>
+          </w:tcPr>
+          <w:p>
+            <w:pPr>
+              <w:jc w:val="center"/>
+              <w:rPr>
+                <w:rFonts w:ascii="Lucida Console" w:hAnsi="Lucida Console"/>
+                <w:sz w:val="20"/>
+                <w:szCs w:val="20"/>
+              </w:rPr>
+            </w:pPr>
+            <w:r>
+              <w:rPr>
+                <w:rFonts w:ascii="Lucida Console" w:hAnsi="Lucida Console"/>
+                <w:sz w:val="20"/>
+                <w:szCs w:val="20"/>
+              </w:rPr>
+              <w:t>72.23</w:t>
+            </w:r>
+          </w:p>
+        </w:tc>
+      </w:tr>
     </w:tbl>
+    <w:p/>
+    <w:p>
+      <w:r>
+        <w:t xml:space="preserve">SVM </w:t>
+      </w:r>
+    </w:p>
+    <w:p>
+      <w:r>
+        <w:t xml:space="preserve">– </w:t>
+      </w:r>
+      <w:proofErr w:type="gramStart"/>
+      <w:r>
+        <w:t>linear</w:t>
+      </w:r>
+      <w:proofErr w:type="gramEnd"/>
+      <w:r>
+        <w:t xml:space="preserve"> =</w:t>
+      </w:r>
+      <w:r>
+        <w:t xml:space="preserve"> 65.00</w:t>
+      </w:r>
+    </w:p>
+    <w:p>
+      <w:r>
+        <w:t>–</w:t>
+      </w:r>
+      <w:r>
+        <w:t xml:space="preserve"> </w:t>
+      </w:r>
+      <w:proofErr w:type="gramStart"/>
+      <w:r>
+        <w:t>polynomial</w:t>
+      </w:r>
+      <w:proofErr w:type="gramEnd"/>
+      <w:r>
+        <w:t xml:space="preserve"> =</w:t>
+      </w:r>
+      <w:r>
+        <w:t xml:space="preserve"> 59.42</w:t>
+      </w:r>
+    </w:p>
+    <w:p>
+      <w:r>
+        <w:t>–</w:t>
+      </w:r>
+      <w:r>
+        <w:t xml:space="preserve"> </w:t>
+      </w:r>
+      <w:proofErr w:type="gramStart"/>
+      <w:r>
+        <w:t>sigmoid</w:t>
+      </w:r>
+      <w:proofErr w:type="gramEnd"/>
+      <w:r>
+        <w:t xml:space="preserve"> = </w:t>
+      </w:r>
+      <w:r>
+        <w:t>51.11</w:t>
+      </w:r>
+    </w:p>
+    <w:p>
+      <w:r>
+        <w:t>Neural Nets</w:t>
+      </w:r>
+    </w:p>
+    <w:p>
+      <w:r>
+        <w:t>–</w:t>
+      </w:r>
+      <w:r>
+        <w:t xml:space="preserve"> </w:t>
+      </w:r>
+      <w:proofErr w:type="spellStart"/>
+      <w:proofErr w:type="gramStart"/>
+      <w:r>
+        <w:t>rprop</w:t>
+      </w:r>
+      <w:proofErr w:type="spellEnd"/>
+      <w:proofErr w:type="gramEnd"/>
+      <w:r>
+        <w:t>+ = 81.78</w:t>
+      </w:r>
+    </w:p>
+    <w:p>
+      <w:r>
+        <w:t>–</w:t>
+      </w:r>
+      <w:r>
+        <w:t xml:space="preserve"> </w:t>
+      </w:r>
+      <w:proofErr w:type="spellStart"/>
+      <w:proofErr w:type="gramStart"/>
+      <w:r>
+        <w:t>rprop</w:t>
+      </w:r>
+      <w:proofErr w:type="spellEnd"/>
+      <w:proofErr w:type="gramEnd"/>
+      <w:r>
+        <w:t>-</w:t>
+      </w:r>
+      <w:r>
+        <w:t xml:space="preserve"> = </w:t>
+      </w:r>
+      <w:r>
+        <w:t>72.80</w:t>
+      </w:r>
+    </w:p>
     <w:p/>
     <w:sectPr>
       <w:pgSz w:w="12240" w:h="15840"/>
@@ -1352,6 +2077,127 @@
     </w:sectPr>
   </w:body>
 </w:document>
+</file>
+
+<file path=word/numbering.xml><?xml version="1.0" encoding="utf-8"?>
+<w:numbering xmlns:wpc="http://schemas.microsoft.com/office/word/2010/wordprocessingCanvas" xmlns:cx="http://schemas.microsoft.com/office/drawing/2014/chartex" xmlns:cx1="http://schemas.microsoft.com/office/drawing/2015/9/8/chartex" xmlns:mc="http://schemas.openxmlformats.org/markup-compatibility/2006" xmlns:o="urn:schemas-microsoft-com:office:office" xmlns:r="http://schemas.openxmlformats.org/officeDocument/2006/relationships" xmlns:m="http://schemas.openxmlformats.org/officeDocument/2006/math" xmlns:v="urn:schemas-microsoft-com:vml" xmlns:wp14="http://schemas.microsoft.com/office/word/2010/wordprocessingDrawing" xmlns:wp="http://schemas.openxmlformats.org/drawingml/2006/wordprocessingDrawing" xmlns:w10="urn:schemas-microsoft-com:office:word" xmlns:w="http://schemas.openxmlformats.org/wordprocessingml/2006/main" xmlns:w14="http://schemas.microsoft.com/office/word/2010/wordml" xmlns:w15="http://schemas.microsoft.com/office/word/2012/wordml" xmlns:w16se="http://schemas.microsoft.com/office/word/2015/wordml/symex" xmlns:wpg="http://schemas.microsoft.com/office/word/2010/wordprocessingGroup" xmlns:wpi="http://schemas.microsoft.com/office/word/2010/wordprocessingInk" xmlns:wne="http://schemas.microsoft.com/office/word/2006/wordml" xmlns:wps="http://schemas.microsoft.com/office/word/2010/wordprocessingShape" mc:Ignorable="w14 w15 w16se wp14">
+  <w:abstractNum w:abstractNumId="0" w15:restartNumberingAfterBreak="0">
+    <w:nsid w:val="6532726B"/>
+    <w:multiLevelType w:val="hybridMultilevel"/>
+    <w:tmpl w:val="4C3AB058"/>
+    <w:lvl w:ilvl="0" w:tplc="91109A4E">
+      <w:start w:val="72"/>
+      <w:numFmt w:val="bullet"/>
+      <w:lvlText w:val="-"/>
+      <w:lvlJc w:val="left"/>
+      <w:pPr>
+        <w:ind w:left="720" w:hanging="360"/>
+      </w:pPr>
+      <w:rPr>
+        <w:rFonts w:ascii="Calibri" w:eastAsiaTheme="minorHAnsi" w:hAnsi="Calibri" w:cs="Calibri" w:hint="default"/>
+      </w:rPr>
+    </w:lvl>
+    <w:lvl w:ilvl="1" w:tplc="04090003" w:tentative="1">
+      <w:start w:val="1"/>
+      <w:numFmt w:val="bullet"/>
+      <w:lvlText w:val="o"/>
+      <w:lvlJc w:val="left"/>
+      <w:pPr>
+        <w:ind w:left="1440" w:hanging="360"/>
+      </w:pPr>
+      <w:rPr>
+        <w:rFonts w:ascii="Courier New" w:hAnsi="Courier New" w:cs="Courier New" w:hint="default"/>
+      </w:rPr>
+    </w:lvl>
+    <w:lvl w:ilvl="2" w:tplc="04090005" w:tentative="1">
+      <w:start w:val="1"/>
+      <w:numFmt w:val="bullet"/>
+      <w:lvlText w:val=""/>
+      <w:lvlJc w:val="left"/>
+      <w:pPr>
+        <w:ind w:left="2160" w:hanging="360"/>
+      </w:pPr>
+      <w:rPr>
+        <w:rFonts w:ascii="Wingdings" w:hAnsi="Wingdings" w:hint="default"/>
+      </w:rPr>
+    </w:lvl>
+    <w:lvl w:ilvl="3" w:tplc="04090001" w:tentative="1">
+      <w:start w:val="1"/>
+      <w:numFmt w:val="bullet"/>
+      <w:lvlText w:val=""/>
+      <w:lvlJc w:val="left"/>
+      <w:pPr>
+        <w:ind w:left="2880" w:hanging="360"/>
+      </w:pPr>
+      <w:rPr>
+        <w:rFonts w:ascii="Symbol" w:hAnsi="Symbol" w:hint="default"/>
+      </w:rPr>
+    </w:lvl>
+    <w:lvl w:ilvl="4" w:tplc="04090003" w:tentative="1">
+      <w:start w:val="1"/>
+      <w:numFmt w:val="bullet"/>
+      <w:lvlText w:val="o"/>
+      <w:lvlJc w:val="left"/>
+      <w:pPr>
+        <w:ind w:left="3600" w:hanging="360"/>
+      </w:pPr>
+      <w:rPr>
+        <w:rFonts w:ascii="Courier New" w:hAnsi="Courier New" w:cs="Courier New" w:hint="default"/>
+      </w:rPr>
+    </w:lvl>
+    <w:lvl w:ilvl="5" w:tplc="04090005" w:tentative="1">
+      <w:start w:val="1"/>
+      <w:numFmt w:val="bullet"/>
+      <w:lvlText w:val=""/>
+      <w:lvlJc w:val="left"/>
+      <w:pPr>
+        <w:ind w:left="4320" w:hanging="360"/>
+      </w:pPr>
+      <w:rPr>
+        <w:rFonts w:ascii="Wingdings" w:hAnsi="Wingdings" w:hint="default"/>
+      </w:rPr>
+    </w:lvl>
+    <w:lvl w:ilvl="6" w:tplc="04090001" w:tentative="1">
+      <w:start w:val="1"/>
+      <w:numFmt w:val="bullet"/>
+      <w:lvlText w:val=""/>
+      <w:lvlJc w:val="left"/>
+      <w:pPr>
+        <w:ind w:left="5040" w:hanging="360"/>
+      </w:pPr>
+      <w:rPr>
+        <w:rFonts w:ascii="Symbol" w:hAnsi="Symbol" w:hint="default"/>
+      </w:rPr>
+    </w:lvl>
+    <w:lvl w:ilvl="7" w:tplc="04090003" w:tentative="1">
+      <w:start w:val="1"/>
+      <w:numFmt w:val="bullet"/>
+      <w:lvlText w:val="o"/>
+      <w:lvlJc w:val="left"/>
+      <w:pPr>
+        <w:ind w:left="5760" w:hanging="360"/>
+      </w:pPr>
+      <w:rPr>
+        <w:rFonts w:ascii="Courier New" w:hAnsi="Courier New" w:cs="Courier New" w:hint="default"/>
+      </w:rPr>
+    </w:lvl>
+    <w:lvl w:ilvl="8" w:tplc="04090005" w:tentative="1">
+      <w:start w:val="1"/>
+      <w:numFmt w:val="bullet"/>
+      <w:lvlText w:val=""/>
+      <w:lvlJc w:val="left"/>
+      <w:pPr>
+        <w:ind w:left="6480" w:hanging="360"/>
+      </w:pPr>
+      <w:rPr>
+        <w:rFonts w:ascii="Wingdings" w:hAnsi="Wingdings" w:hint="default"/>
+      </w:rPr>
+    </w:lvl>
+  </w:abstractNum>
+  <w:num w:numId="1">
+    <w:abstractNumId w:val="0"/>
+  </w:num>
+</w:numbering>
 </file>
 
 <file path=word/styles.xml><?xml version="1.0" encoding="utf-8"?>
@@ -1879,6 +2725,17 @@
     <w:basedOn w:val="DefaultParagraphFont"/>
     <w:rsid w:val="004525F5"/>
   </w:style>
+  <w:style w:type="paragraph" w:styleId="ListParagraph">
+    <w:name w:val="List Paragraph"/>
+    <w:basedOn w:val="Normal"/>
+    <w:uiPriority w:val="34"/>
+    <w:qFormat/>
+    <w:rsid w:val="00DB5A1C"/>
+    <w:pPr>
+      <w:ind w:left="720"/>
+      <w:contextualSpacing/>
+    </w:pPr>
+  </w:style>
 </w:styles>
 </file>
 

</xml_diff>